<commit_message>
[fix]:subgroup1 fix C.D for UC-5
</commit_message>
<xml_diff>
--- a/subgroup1/4.system design document/sequence diagram/2021.05.13 [ sequence diagram for uc-5 ].docx
+++ b/subgroup1/4.system design document/sequence diagram/2021.05.13 [ sequence diagram for uc-5 ].docx
@@ -6673,7 +6673,6 @@
     <w:p>
       <w:pPr>
         <w:rPr>
-          <w:rFonts w:hint="eastAsia"/>
           <w:lang w:eastAsia="ko-KR"/>
         </w:rPr>
       </w:pPr>
@@ -6709,13 +6708,7 @@
         <w:rPr>
           <w:lang w:eastAsia="ko-KR"/>
         </w:rPr>
-        <w:t xml:space="preserve"> </w:t>
-      </w:r>
-      <w:r>
-        <w:rPr>
-          <w:lang w:eastAsia="ko-KR"/>
-        </w:rPr>
-        <w:t>What is the class diagram</w:t>
+        <w:t xml:space="preserve"> What is the class diagram</w:t>
       </w:r>
       <w:r>
         <w:rPr>
@@ -6747,15 +6740,7 @@
         <w:rPr>
           <w:lang w:eastAsia="ko-KR"/>
         </w:rPr>
-        <w:t>class</w:t>
-      </w:r>
-      <w:bookmarkStart w:id="0" w:name="_GoBack"/>
-      <w:bookmarkEnd w:id="0"/>
-      <w:r>
-        <w:rPr>
-          <w:lang w:eastAsia="ko-KR"/>
-        </w:rPr>
-        <w:t xml:space="preserve"> diagram]</w:t>
+        <w:t>class diagram]</w:t>
       </w:r>
     </w:p>
     <w:p>
@@ -6765,16 +6750,17 @@
           <w:lang w:eastAsia="ko-KR"/>
         </w:rPr>
       </w:pPr>
+      <w:bookmarkStart w:id="0" w:name="_GoBack"/>
       <w:r>
         <w:rPr>
           <w:noProof/>
           <w:lang w:eastAsia="ko-KR"/>
         </w:rPr>
         <w:drawing>
-          <wp:inline distT="0" distB="0" distL="0" distR="0" wp14:anchorId="4AF62FA1" wp14:editId="19551CE0">
-            <wp:extent cx="5731510" cy="3049905"/>
-            <wp:effectExtent l="19050" t="19050" r="21590" b="17145"/>
-            <wp:docPr id="8" name="그림 8"/>
+          <wp:inline distT="0" distB="0" distL="0" distR="0" wp14:anchorId="08C521DD" wp14:editId="6F32892B">
+            <wp:extent cx="5731510" cy="2891790"/>
+            <wp:effectExtent l="19050" t="19050" r="21590" b="22860"/>
+            <wp:docPr id="7" name="그림 7"/>
             <wp:cNvGraphicFramePr>
               <a:graphicFrameLocks xmlns:a="http://schemas.openxmlformats.org/drawingml/2006/main" noChangeAspect="1"/>
             </wp:cNvGraphicFramePr>
@@ -6794,7 +6780,7 @@
                   <pic:spPr>
                     <a:xfrm>
                       <a:off x="0" y="0"/>
-                      <a:ext cx="5731510" cy="3049905"/>
+                      <a:ext cx="5731510" cy="2891790"/>
                     </a:xfrm>
                     <a:prstGeom prst="rect">
                       <a:avLst/>
@@ -6811,6 +6797,7 @@
           </wp:inline>
         </w:drawing>
       </w:r>
+      <w:bookmarkEnd w:id="0"/>
     </w:p>
     <w:sectPr>
       <w:pgSz w:w="11906" w:h="16838"/>

</xml_diff>